<commit_message>
Add prototype + UML
</commit_message>
<xml_diff>
--- a/Отчёт по учебной практике МО ЭВМ.docx
+++ b/Отчёт по учебной практике МО ЭВМ.docx
@@ -280,19 +280,8 @@
           <w:sz w:val="28"/>
           <w:szCs w:val="28"/>
         </w:rPr>
-        <w:t xml:space="preserve">Визуализация алгоритма </w:t>
-      </w:r>
-      <w:proofErr w:type="spellStart"/>
-      <w:r>
-        <w:rPr>
-          <w:rStyle w:val="aff"/>
-          <w:smallCaps w:val="0"/>
-          <w:sz w:val="28"/>
-          <w:szCs w:val="28"/>
-        </w:rPr>
-        <w:t>Краскала</w:t>
-      </w:r>
-      <w:proofErr w:type="spellEnd"/>
+        <w:t>Визуализация алгоритма Краскала</w:t>
+      </w:r>
     </w:p>
     <w:p>
       <w:pPr>
@@ -718,21 +707,12 @@
                 <w:szCs w:val="28"/>
               </w:rPr>
             </w:pPr>
-            <w:proofErr w:type="spellStart"/>
-            <w:r>
-              <w:rPr>
-                <w:sz w:val="28"/>
-                <w:szCs w:val="28"/>
-              </w:rPr>
-              <w:t>Жангиров</w:t>
-            </w:r>
-            <w:proofErr w:type="spellEnd"/>
-            <w:r>
-              <w:rPr>
-                <w:sz w:val="28"/>
-                <w:szCs w:val="28"/>
-              </w:rPr>
-              <w:t xml:space="preserve"> Т.Р</w:t>
+            <w:r>
+              <w:rPr>
+                <w:sz w:val="28"/>
+                <w:szCs w:val="28"/>
+              </w:rPr>
+              <w:t>Жангиров Т.Р</w:t>
             </w:r>
             <w:r>
               <w:rPr>
@@ -1170,17 +1150,8 @@
                 <w:sz w:val="28"/>
                 <w:szCs w:val="28"/>
               </w:rPr>
-              <w:t xml:space="preserve">алгоритм </w:t>
-            </w:r>
-            <w:proofErr w:type="spellStart"/>
-            <w:r>
-              <w:rPr>
-                <w:sz w:val="28"/>
-                <w:szCs w:val="28"/>
-              </w:rPr>
-              <w:t>Краскала</w:t>
-            </w:r>
-            <w:proofErr w:type="spellEnd"/>
+              <w:t>алгоритм Краскала</w:t>
+            </w:r>
           </w:p>
           <w:p>
             <w:pPr>
@@ -1259,23 +1230,7 @@
                 <w:sz w:val="28"/>
                 <w:szCs w:val="28"/>
               </w:rPr>
-              <w:t xml:space="preserve"> на </w:t>
-            </w:r>
-            <w:proofErr w:type="spellStart"/>
-            <w:r>
-              <w:rPr>
-                <w:sz w:val="28"/>
-                <w:szCs w:val="28"/>
-              </w:rPr>
-              <w:t>Java</w:t>
-            </w:r>
-            <w:proofErr w:type="spellEnd"/>
-            <w:r>
-              <w:rPr>
-                <w:sz w:val="28"/>
-                <w:szCs w:val="28"/>
-              </w:rPr>
-              <w:t xml:space="preserve"> с графическим интерфейсом.</w:t>
+              <w:t xml:space="preserve"> на Java с графическим интерфейсом.</w:t>
             </w:r>
           </w:p>
           <w:p>
@@ -1293,21 +1248,12 @@
               </w:rPr>
               <w:t>Алгоритм: &lt;</w:t>
             </w:r>
-            <w:proofErr w:type="spellStart"/>
-            <w:r>
-              <w:rPr>
-                <w:sz w:val="28"/>
-                <w:szCs w:val="28"/>
-              </w:rPr>
-              <w:t>Краскала</w:t>
-            </w:r>
-            <w:proofErr w:type="spellEnd"/>
-            <w:r>
-              <w:rPr>
-                <w:sz w:val="28"/>
-                <w:szCs w:val="28"/>
-              </w:rPr>
-              <w:t xml:space="preserve"> </w:t>
+            <w:r>
+              <w:rPr>
+                <w:sz w:val="28"/>
+                <w:szCs w:val="28"/>
+              </w:rPr>
+              <w:t xml:space="preserve">Краскала </w:t>
             </w:r>
             <w:r>
               <w:rPr>
@@ -1984,21 +1930,12 @@
                 <w:szCs w:val="28"/>
               </w:rPr>
             </w:pPr>
-            <w:proofErr w:type="spellStart"/>
-            <w:r>
-              <w:rPr>
-                <w:sz w:val="28"/>
-                <w:szCs w:val="28"/>
-              </w:rPr>
-              <w:t>Жангиров</w:t>
-            </w:r>
-            <w:proofErr w:type="spellEnd"/>
-            <w:r>
-              <w:rPr>
-                <w:sz w:val="28"/>
-                <w:szCs w:val="28"/>
-              </w:rPr>
-              <w:t xml:space="preserve"> Т.Р.</w:t>
+            <w:r>
+              <w:rPr>
+                <w:sz w:val="28"/>
+                <w:szCs w:val="28"/>
+              </w:rPr>
+              <w:t>Жангиров Т.Р.</w:t>
             </w:r>
           </w:p>
         </w:tc>
@@ -2216,8 +2153,6 @@
           <w:lang w:val="en-US"/>
         </w:rPr>
       </w:pPr>
-      <w:bookmarkStart w:id="0" w:name="_GoBack"/>
-      <w:bookmarkEnd w:id="0"/>
       <w:r>
         <w:rPr>
           <w:color w:val="FF0000"/>
@@ -3953,6 +3888,7 @@
         </w:rPr>
         <w:br w:type="page"/>
       </w:r>
+      <w:bookmarkStart w:id="0" w:name="_GoBack"/>
       <w:r>
         <w:rPr>
           <w:b/>
@@ -3963,6 +3899,7 @@
         <w:lastRenderedPageBreak/>
         <w:t>1. требования к программе</w:t>
       </w:r>
+      <w:bookmarkEnd w:id="0"/>
     </w:p>
     <w:p>
       <w:pPr>
@@ -4144,25 +4081,7 @@
           <w:sz w:val="28"/>
           <w:szCs w:val="28"/>
         </w:rPr>
-        <w:t xml:space="preserve">: </w:t>
-      </w:r>
-      <w:proofErr w:type="spellStart"/>
-      <w:r>
-        <w:rPr>
-          <w:bCs/>
-          <w:sz w:val="28"/>
-          <w:szCs w:val="28"/>
-        </w:rPr>
-        <w:t>кастомизация</w:t>
-      </w:r>
-      <w:proofErr w:type="spellEnd"/>
-      <w:r>
-        <w:rPr>
-          <w:bCs/>
-          <w:sz w:val="28"/>
-          <w:szCs w:val="28"/>
-        </w:rPr>
-        <w:t xml:space="preserve"> графа (толщина и цвет </w:t>
+        <w:t xml:space="preserve">: кастомизация графа (толщина и цвет </w:t>
       </w:r>
       <w:r>
         <w:rPr>
@@ -4178,7 +4097,23 @@
           <w:sz w:val="28"/>
           <w:szCs w:val="28"/>
         </w:rPr>
-        <w:t xml:space="preserve">р, цвет вершин, цвет обводки + толщина, выбор стиля для надписи весов), </w:t>
+        <w:t>р, цв</w:t>
+      </w:r>
+      <w:r>
+        <w:rPr>
+          <w:bCs/>
+          <w:sz w:val="28"/>
+          <w:szCs w:val="28"/>
+        </w:rPr>
+        <w:t>ет вершин, цвет обводки</w:t>
+      </w:r>
+      <w:r>
+        <w:rPr>
+          <w:bCs/>
+          <w:sz w:val="28"/>
+          <w:szCs w:val="28"/>
+        </w:rPr>
+        <w:t xml:space="preserve">), </w:t>
       </w:r>
       <w:r>
         <w:rPr>
@@ -4205,25 +4140,7 @@
           <w:sz w:val="28"/>
           <w:szCs w:val="28"/>
         </w:rPr>
-        <w:t xml:space="preserve">Предполагается реализация следующих кнопок: выбор файла для считывания, панель </w:t>
-      </w:r>
-      <w:proofErr w:type="spellStart"/>
-      <w:r>
-        <w:rPr>
-          <w:bCs/>
-          <w:sz w:val="28"/>
-          <w:szCs w:val="28"/>
-        </w:rPr>
-        <w:t>кастомизации</w:t>
-      </w:r>
-      <w:proofErr w:type="spellEnd"/>
-      <w:r>
-        <w:rPr>
-          <w:bCs/>
-          <w:sz w:val="28"/>
-          <w:szCs w:val="28"/>
-        </w:rPr>
-        <w:t>,</w:t>
+        <w:t>Предполагается реализация следующих кнопок: выбор файла для считывания, панель кастомизации,</w:t>
       </w:r>
       <w:r>
         <w:rPr>
@@ -4239,7 +4156,15 @@
           <w:sz w:val="28"/>
           <w:szCs w:val="28"/>
         </w:rPr>
-        <w:t xml:space="preserve"> графа, паузы внутри выполнения алгоритма, возможность выбора раскраски множеств во время выполнения алгоритма, сохранение полученного графа в файл.</w:t>
+        <w:t xml:space="preserve"> графа</w:t>
+      </w:r>
+      <w:r>
+        <w:rPr>
+          <w:bCs/>
+          <w:sz w:val="28"/>
+          <w:szCs w:val="28"/>
+        </w:rPr>
+        <w:t>, возможность выбора раскраски множеств во время выполнения алгоритма, сохранение полученного графа в файл.</w:t>
       </w:r>
     </w:p>
     <w:p>
@@ -4743,25 +4668,7 @@
           <w:sz w:val="28"/>
           <w:szCs w:val="28"/>
         </w:rPr>
-        <w:t xml:space="preserve"> (вторая версия включает в себя </w:t>
-      </w:r>
-      <w:proofErr w:type="spellStart"/>
-      <w:r>
-        <w:rPr>
-          <w:bCs/>
-          <w:sz w:val="28"/>
-          <w:szCs w:val="28"/>
-        </w:rPr>
-        <w:t>кастомизацию</w:t>
-      </w:r>
-      <w:proofErr w:type="spellEnd"/>
-      <w:r>
-        <w:rPr>
-          <w:bCs/>
-          <w:sz w:val="28"/>
-          <w:szCs w:val="28"/>
-        </w:rPr>
-        <w:t xml:space="preserve"> и пошаговое выполнение алгоритма)</w:t>
+        <w:t xml:space="preserve"> (вторая версия включает в себя кастомизацию и пошаговое выполнение алгоритма)</w:t>
       </w:r>
       <w:r>
         <w:rPr>
@@ -4866,41 +4773,13 @@
         </w:rPr>
         <w:t xml:space="preserve">Иван: </w:t>
       </w:r>
-      <w:proofErr w:type="spellStart"/>
-      <w:r>
-        <w:rPr>
-          <w:bCs/>
-          <w:sz w:val="28"/>
-          <w:szCs w:val="28"/>
-        </w:rPr>
-        <w:t>фронтенд</w:t>
-      </w:r>
-      <w:proofErr w:type="spellEnd"/>
-      <w:r>
-        <w:rPr>
-          <w:bCs/>
-          <w:sz w:val="28"/>
-          <w:szCs w:val="28"/>
-        </w:rPr>
-        <w:t xml:space="preserve">, алгоритмист, </w:t>
-      </w:r>
-      <w:proofErr w:type="spellStart"/>
-      <w:r>
-        <w:rPr>
-          <w:bCs/>
-          <w:sz w:val="28"/>
-          <w:szCs w:val="28"/>
-        </w:rPr>
-        <w:t>тестировщик</w:t>
-      </w:r>
-      <w:proofErr w:type="spellEnd"/>
-      <w:r>
-        <w:rPr>
-          <w:bCs/>
-          <w:sz w:val="28"/>
-          <w:szCs w:val="28"/>
-        </w:rPr>
-        <w:t>;</w:t>
+      <w:r>
+        <w:rPr>
+          <w:bCs/>
+          <w:sz w:val="28"/>
+          <w:szCs w:val="28"/>
+        </w:rPr>
+        <w:t>фронтенд, алгоритмист, тестировщик;</w:t>
       </w:r>
     </w:p>
     <w:p>
@@ -4925,23 +4804,13 @@
         </w:rPr>
         <w:t xml:space="preserve">Вероника: </w:t>
       </w:r>
-      <w:proofErr w:type="spellStart"/>
-      <w:r>
-        <w:rPr>
-          <w:bCs/>
-          <w:sz w:val="28"/>
-          <w:szCs w:val="28"/>
-        </w:rPr>
-        <w:t>фронтенд</w:t>
-      </w:r>
-      <w:proofErr w:type="spellEnd"/>
-      <w:r>
-        <w:rPr>
-          <w:bCs/>
-          <w:sz w:val="28"/>
-          <w:szCs w:val="28"/>
-        </w:rPr>
-        <w:t xml:space="preserve">, </w:t>
+      <w:r>
+        <w:rPr>
+          <w:bCs/>
+          <w:sz w:val="28"/>
+          <w:szCs w:val="28"/>
+        </w:rPr>
+        <w:t xml:space="preserve">фронтенд, </w:t>
       </w:r>
       <w:r>
         <w:rPr>
@@ -4988,43 +4857,7 @@
           <w:sz w:val="28"/>
           <w:szCs w:val="28"/>
         </w:rPr>
-        <w:t xml:space="preserve">алгоритмист, </w:t>
-      </w:r>
-      <w:proofErr w:type="spellStart"/>
-      <w:r>
-        <w:rPr>
-          <w:bCs/>
-          <w:sz w:val="28"/>
-          <w:szCs w:val="28"/>
-        </w:rPr>
-        <w:t>фронтенд</w:t>
-      </w:r>
-      <w:proofErr w:type="spellEnd"/>
-      <w:r>
-        <w:rPr>
-          <w:bCs/>
-          <w:sz w:val="28"/>
-          <w:szCs w:val="28"/>
-        </w:rPr>
-        <w:t xml:space="preserve">, </w:t>
-      </w:r>
-      <w:proofErr w:type="spellStart"/>
-      <w:r>
-        <w:rPr>
-          <w:bCs/>
-          <w:sz w:val="28"/>
-          <w:szCs w:val="28"/>
-        </w:rPr>
-        <w:t>бэкенд</w:t>
-      </w:r>
-      <w:proofErr w:type="spellEnd"/>
-      <w:r>
-        <w:rPr>
-          <w:bCs/>
-          <w:sz w:val="28"/>
-          <w:szCs w:val="28"/>
-        </w:rPr>
-        <w:t>.</w:t>
+        <w:t>алгоритмист, фронтенд, бэкенд.</w:t>
       </w:r>
     </w:p>
     <w:p>
@@ -5726,16 +5559,15 @@
           <w:sz w:val="28"/>
           <w:szCs w:val="28"/>
         </w:rPr>
-        <w:t xml:space="preserve">3. Книга пяти и более авторов / И. И. Иванов, П. П. Петров, С. С. Сидоров и </w:t>
-      </w:r>
-      <w:proofErr w:type="gramStart"/>
+        <w:t>3. Книга пяти и более авторов / И. И. Иванов, П. П. Петров, С. С. Сидоров и др</w:t>
+      </w:r>
       <w:r>
         <w:rPr>
           <w:color w:val="FF0000"/>
           <w:sz w:val="28"/>
           <w:szCs w:val="28"/>
         </w:rPr>
-        <w:t>др</w:t>
+        <w:t>.</w:t>
       </w:r>
       <w:r>
         <w:rPr>
@@ -5743,24 +5575,7 @@
           <w:sz w:val="28"/>
           <w:szCs w:val="28"/>
         </w:rPr>
-        <w:t>.</w:t>
-      </w:r>
-      <w:r>
-        <w:rPr>
-          <w:color w:val="FF0000"/>
-          <w:sz w:val="28"/>
-          <w:szCs w:val="28"/>
-        </w:rPr>
-        <w:t>.</w:t>
-      </w:r>
-      <w:proofErr w:type="gramEnd"/>
-      <w:r>
-        <w:rPr>
-          <w:color w:val="FF0000"/>
-          <w:sz w:val="28"/>
-          <w:szCs w:val="28"/>
-        </w:rPr>
-        <w:t xml:space="preserve"> СПб.: Издательство, 2010. 000 с.</w:t>
+        <w:t>. СПб.: Издательство, 2010. 000 с.</w:t>
       </w:r>
     </w:p>
     <w:p>
@@ -5800,25 +5615,7 @@
           <w:sz w:val="28"/>
           <w:szCs w:val="28"/>
         </w:rPr>
-        <w:t xml:space="preserve">5. Иванов И.И. Описание учебного пособия и текста лекций: учеб. пособие. СПб.: Изд-во </w:t>
-      </w:r>
-      <w:proofErr w:type="spellStart"/>
-      <w:r>
-        <w:rPr>
-          <w:color w:val="FF0000"/>
-          <w:sz w:val="28"/>
-          <w:szCs w:val="28"/>
-        </w:rPr>
-        <w:t>СПбГЭТУ</w:t>
-      </w:r>
-      <w:proofErr w:type="spellEnd"/>
-      <w:r>
-        <w:rPr>
-          <w:color w:val="FF0000"/>
-          <w:sz w:val="28"/>
-          <w:szCs w:val="28"/>
-        </w:rPr>
-        <w:t xml:space="preserve"> «ЛЭТИ», 2010. 000 с.</w:t>
+        <w:t>5. Иванов И.И. Описание учебного пособия и текста лекций: учеб. пособие. СПб.: Изд-во СПбГЭТУ «ЛЭТИ», 2010. 000 с.</w:t>
       </w:r>
     </w:p>
     <w:p>
@@ -5838,25 +5635,7 @@
           <w:sz w:val="28"/>
           <w:szCs w:val="28"/>
         </w:rPr>
-        <w:t xml:space="preserve">6. Описание методических указаний / сост.: И.И. Иванов, П.П. Петров. СПб.: Изд-во </w:t>
-      </w:r>
-      <w:proofErr w:type="spellStart"/>
-      <w:r>
-        <w:rPr>
-          <w:color w:val="FF0000"/>
-          <w:sz w:val="28"/>
-          <w:szCs w:val="28"/>
-        </w:rPr>
-        <w:t>СПбГЭТУ</w:t>
-      </w:r>
-      <w:proofErr w:type="spellEnd"/>
-      <w:r>
-        <w:rPr>
-          <w:color w:val="FF0000"/>
-          <w:sz w:val="28"/>
-          <w:szCs w:val="28"/>
-        </w:rPr>
-        <w:t xml:space="preserve"> «ЛЭТИ», 2010. 000 с.</w:t>
+        <w:t>6. Описание методических указаний / сост.: И.И. Иванов, П.П. Петров. СПб.: Изд-во СПбГЭТУ «ЛЭТИ», 2010. 000 с.</w:t>
       </w:r>
     </w:p>
     <w:p>
@@ -5876,25 +5655,7 @@
           <w:sz w:val="28"/>
           <w:szCs w:val="28"/>
         </w:rPr>
-        <w:t xml:space="preserve">7. Иванов И.И. Описание статьи с одним-тремя авторами из журнала // Название журнала. 2010, </w:t>
-      </w:r>
-      <w:proofErr w:type="spellStart"/>
-      <w:r>
-        <w:rPr>
-          <w:color w:val="FF0000"/>
-          <w:sz w:val="28"/>
-          <w:szCs w:val="28"/>
-        </w:rPr>
-        <w:t>вып</w:t>
-      </w:r>
-      <w:proofErr w:type="spellEnd"/>
-      <w:r>
-        <w:rPr>
-          <w:color w:val="FF0000"/>
-          <w:sz w:val="28"/>
-          <w:szCs w:val="28"/>
-        </w:rPr>
-        <w:t>. (№) 00. С. 000–000.</w:t>
+        <w:t>7. Иванов И.И. Описание статьи с одним-тремя авторами из журнала // Название журнала. 2010, вып. (№) 00. С. 000–000.</w:t>
       </w:r>
     </w:p>
     <w:p>
@@ -5914,25 +5675,7 @@
           <w:sz w:val="28"/>
           <w:szCs w:val="28"/>
         </w:rPr>
-        <w:t xml:space="preserve">8. Описание статьи с четырьмя и более авторами из журнала / И. И. Иванов, П. П. Петров, С. С. Сидоров и др. // Название журнала. 2010, </w:t>
-      </w:r>
-      <w:proofErr w:type="spellStart"/>
-      <w:r>
-        <w:rPr>
-          <w:color w:val="FF0000"/>
-          <w:sz w:val="28"/>
-          <w:szCs w:val="28"/>
-        </w:rPr>
-        <w:t>вып</w:t>
-      </w:r>
-      <w:proofErr w:type="spellEnd"/>
-      <w:r>
-        <w:rPr>
-          <w:color w:val="FF0000"/>
-          <w:sz w:val="28"/>
-          <w:szCs w:val="28"/>
-        </w:rPr>
-        <w:t>. (№) 00. С. 000–000.</w:t>
+        <w:t>8. Описание статьи с четырьмя и более авторами из журнала / И. И. Иванов, П. П. Петров, С. С. Сидоров и др. // Название журнала. 2010, вып. (№) 00. С. 000–000.</w:t>
       </w:r>
     </w:p>
     <w:p>
@@ -5952,79 +5695,7 @@
           <w:sz w:val="28"/>
           <w:szCs w:val="28"/>
         </w:rPr>
-        <w:t xml:space="preserve">9. Иванов И.И. Описание тезисов доклада с одним-тремя авторами / Название конференции: тез. </w:t>
-      </w:r>
-      <w:proofErr w:type="spellStart"/>
-      <w:r>
-        <w:rPr>
-          <w:color w:val="FF0000"/>
-          <w:sz w:val="28"/>
-          <w:szCs w:val="28"/>
-        </w:rPr>
-        <w:t>докл</w:t>
-      </w:r>
-      <w:proofErr w:type="spellEnd"/>
-      <w:r>
-        <w:rPr>
-          <w:color w:val="FF0000"/>
-          <w:sz w:val="28"/>
-          <w:szCs w:val="28"/>
-        </w:rPr>
-        <w:t xml:space="preserve">. III международной науч.-техн. </w:t>
-      </w:r>
-      <w:proofErr w:type="spellStart"/>
-      <w:r>
-        <w:rPr>
-          <w:color w:val="FF0000"/>
-          <w:sz w:val="28"/>
-          <w:szCs w:val="28"/>
-        </w:rPr>
-        <w:t>конф</w:t>
-      </w:r>
-      <w:proofErr w:type="spellEnd"/>
-      <w:r>
-        <w:rPr>
-          <w:color w:val="FF0000"/>
-          <w:sz w:val="28"/>
-          <w:szCs w:val="28"/>
-        </w:rPr>
-        <w:t xml:space="preserve">., </w:t>
-      </w:r>
-      <w:proofErr w:type="gramStart"/>
-      <w:r>
-        <w:rPr>
-          <w:color w:val="FF0000"/>
-          <w:sz w:val="28"/>
-          <w:szCs w:val="28"/>
-        </w:rPr>
-        <w:t>СПб,  00</w:t>
-      </w:r>
-      <w:proofErr w:type="gramEnd"/>
-      <w:r>
-        <w:rPr>
-          <w:color w:val="FF0000"/>
-          <w:sz w:val="28"/>
-          <w:szCs w:val="28"/>
-        </w:rPr>
-        <w:t xml:space="preserve">–00 янв. 2000 г. / </w:t>
-      </w:r>
-      <w:proofErr w:type="spellStart"/>
-      <w:r>
-        <w:rPr>
-          <w:color w:val="FF0000"/>
-          <w:sz w:val="28"/>
-          <w:szCs w:val="28"/>
-        </w:rPr>
-        <w:t>СПбГЭТУ</w:t>
-      </w:r>
-      <w:proofErr w:type="spellEnd"/>
-      <w:r>
-        <w:rPr>
-          <w:color w:val="FF0000"/>
-          <w:sz w:val="28"/>
-          <w:szCs w:val="28"/>
-        </w:rPr>
-        <w:t xml:space="preserve"> «ЛЭТИ», СПБ, 2010, С. 000–000.</w:t>
+        <w:t>9. Иванов И.И. Описание тезисов доклада с одним-тремя авторами / Название конференции: тез. докл. III международной науч.-техн. конф., СПб,  00–00 янв. 2000 г. / СПбГЭТУ «ЛЭТИ», СПБ, 2010, С. 000–000.</w:t>
       </w:r>
     </w:p>
     <w:p>
@@ -6044,79 +5715,7 @@
           <w:sz w:val="28"/>
           <w:szCs w:val="28"/>
         </w:rPr>
-        <w:t xml:space="preserve">10. Описание тезисов доклада с четырьмя и более авторами / И. И. Иванов, П. П. Петров, С. С. Сидоров и др. // Название конференции: тез. </w:t>
-      </w:r>
-      <w:proofErr w:type="spellStart"/>
-      <w:r>
-        <w:rPr>
-          <w:color w:val="FF0000"/>
-          <w:sz w:val="28"/>
-          <w:szCs w:val="28"/>
-        </w:rPr>
-        <w:t>докл</w:t>
-      </w:r>
-      <w:proofErr w:type="spellEnd"/>
-      <w:r>
-        <w:rPr>
-          <w:color w:val="FF0000"/>
-          <w:sz w:val="28"/>
-          <w:szCs w:val="28"/>
-        </w:rPr>
-        <w:t xml:space="preserve">. III международной науч.-техн. </w:t>
-      </w:r>
-      <w:proofErr w:type="spellStart"/>
-      <w:r>
-        <w:rPr>
-          <w:color w:val="FF0000"/>
-          <w:sz w:val="28"/>
-          <w:szCs w:val="28"/>
-        </w:rPr>
-        <w:t>конф</w:t>
-      </w:r>
-      <w:proofErr w:type="spellEnd"/>
-      <w:r>
-        <w:rPr>
-          <w:color w:val="FF0000"/>
-          <w:sz w:val="28"/>
-          <w:szCs w:val="28"/>
-        </w:rPr>
-        <w:t xml:space="preserve">., </w:t>
-      </w:r>
-      <w:proofErr w:type="gramStart"/>
-      <w:r>
-        <w:rPr>
-          <w:color w:val="FF0000"/>
-          <w:sz w:val="28"/>
-          <w:szCs w:val="28"/>
-        </w:rPr>
-        <w:t>СПб,  00</w:t>
-      </w:r>
-      <w:proofErr w:type="gramEnd"/>
-      <w:r>
-        <w:rPr>
-          <w:color w:val="FF0000"/>
-          <w:sz w:val="28"/>
-          <w:szCs w:val="28"/>
-        </w:rPr>
-        <w:t xml:space="preserve">–00 янв. 2000 г. / </w:t>
-      </w:r>
-      <w:proofErr w:type="spellStart"/>
-      <w:r>
-        <w:rPr>
-          <w:color w:val="FF0000"/>
-          <w:sz w:val="28"/>
-          <w:szCs w:val="28"/>
-        </w:rPr>
-        <w:t>СПбГЭТУ</w:t>
-      </w:r>
-      <w:proofErr w:type="spellEnd"/>
-      <w:r>
-        <w:rPr>
-          <w:color w:val="FF0000"/>
-          <w:sz w:val="28"/>
-          <w:szCs w:val="28"/>
-        </w:rPr>
-        <w:t xml:space="preserve"> «ЛЭТИ», СПБ, 2010, С. 000–000.</w:t>
+        <w:t>10. Описание тезисов доклада с четырьмя и более авторами / И. И. Иванов, П. П. Петров, С. С. Сидоров и др. // Название конференции: тез. докл. III международной науч.-техн. конф., СПб,  00–00 янв. 2000 г. / СПбГЭТУ «ЛЭТИ», СПБ, 2010, С. 000–000.</w:t>
       </w:r>
     </w:p>
     <w:p>
@@ -6185,43 +5784,7 @@
           <w:sz w:val="28"/>
           <w:szCs w:val="28"/>
         </w:rPr>
-        <w:t xml:space="preserve">13. Пат. RU 00000000. Описание патентных документов / И. И. Иванов, П. П. Петров, С. С. Сидоров. </w:t>
-      </w:r>
-      <w:proofErr w:type="spellStart"/>
-      <w:r>
-        <w:rPr>
-          <w:color w:val="FF0000"/>
-          <w:sz w:val="28"/>
-          <w:szCs w:val="28"/>
-        </w:rPr>
-        <w:t>Опубл</w:t>
-      </w:r>
-      <w:proofErr w:type="spellEnd"/>
-      <w:r>
-        <w:rPr>
-          <w:color w:val="FF0000"/>
-          <w:sz w:val="28"/>
-          <w:szCs w:val="28"/>
-        </w:rPr>
-        <w:t xml:space="preserve">. 00.00.2010. </w:t>
-      </w:r>
-      <w:proofErr w:type="spellStart"/>
-      <w:r>
-        <w:rPr>
-          <w:color w:val="FF0000"/>
-          <w:sz w:val="28"/>
-          <w:szCs w:val="28"/>
-        </w:rPr>
-        <w:t>Бюл</w:t>
-      </w:r>
-      <w:proofErr w:type="spellEnd"/>
-      <w:r>
-        <w:rPr>
-          <w:color w:val="FF0000"/>
-          <w:sz w:val="28"/>
-          <w:szCs w:val="28"/>
-        </w:rPr>
-        <w:t>. № 00.</w:t>
+        <w:t>13. Пат. RU 00000000. Описание патентных документов / И. И. Иванов, П. П. Петров, С. С. Сидоров. Опубл. 00.00.2010. Бюл. № 00.</w:t>
       </w:r>
     </w:p>
     <w:p>
@@ -6241,79 +5804,7 @@
           <w:sz w:val="28"/>
           <w:szCs w:val="28"/>
         </w:rPr>
-        <w:t xml:space="preserve">14. Иванов И.И. Описание авторефератов диссертаций: </w:t>
-      </w:r>
-      <w:proofErr w:type="spellStart"/>
-      <w:r>
-        <w:rPr>
-          <w:color w:val="FF0000"/>
-          <w:sz w:val="28"/>
-          <w:szCs w:val="28"/>
-        </w:rPr>
-        <w:t>автореф</w:t>
-      </w:r>
-      <w:proofErr w:type="spellEnd"/>
-      <w:r>
-        <w:rPr>
-          <w:color w:val="FF0000"/>
-          <w:sz w:val="28"/>
-          <w:szCs w:val="28"/>
-        </w:rPr>
-        <w:t xml:space="preserve">. </w:t>
-      </w:r>
-      <w:proofErr w:type="spellStart"/>
-      <w:r>
-        <w:rPr>
-          <w:color w:val="FF0000"/>
-          <w:sz w:val="28"/>
-          <w:szCs w:val="28"/>
-        </w:rPr>
-        <w:t>дисс</w:t>
-      </w:r>
-      <w:proofErr w:type="spellEnd"/>
-      <w:r>
-        <w:rPr>
-          <w:color w:val="FF0000"/>
-          <w:sz w:val="28"/>
-          <w:szCs w:val="28"/>
-        </w:rPr>
-        <w:t xml:space="preserve">. канд. </w:t>
-      </w:r>
-      <w:proofErr w:type="spellStart"/>
-      <w:r>
-        <w:rPr>
-          <w:color w:val="FF0000"/>
-          <w:sz w:val="28"/>
-          <w:szCs w:val="28"/>
-        </w:rPr>
-        <w:t>техн</w:t>
-      </w:r>
-      <w:proofErr w:type="spellEnd"/>
-      <w:r>
-        <w:rPr>
-          <w:color w:val="FF0000"/>
-          <w:sz w:val="28"/>
-          <w:szCs w:val="28"/>
-        </w:rPr>
-        <w:t xml:space="preserve">. наук / </w:t>
-      </w:r>
-      <w:proofErr w:type="spellStart"/>
-      <w:r>
-        <w:rPr>
-          <w:color w:val="FF0000"/>
-          <w:sz w:val="28"/>
-          <w:szCs w:val="28"/>
-        </w:rPr>
-        <w:t>СПбГЭТУ</w:t>
-      </w:r>
-      <w:proofErr w:type="spellEnd"/>
-      <w:r>
-        <w:rPr>
-          <w:color w:val="FF0000"/>
-          <w:sz w:val="28"/>
-          <w:szCs w:val="28"/>
-        </w:rPr>
-        <w:t xml:space="preserve"> «ЛЭТИ», СПБ, 2010.</w:t>
+        <w:t>14. Иванов И.И. Описание авторефератов диссертаций: автореф. дисс. канд. техн. наук / СПбГЭТУ «ЛЭТИ», СПБ, 2010.</w:t>
       </w:r>
     </w:p>
     <w:p>
@@ -6333,25 +5824,7 @@
           <w:sz w:val="28"/>
           <w:szCs w:val="28"/>
         </w:rPr>
-        <w:t xml:space="preserve">15. Описание федерального закона: </w:t>
-      </w:r>
-      <w:proofErr w:type="spellStart"/>
-      <w:r>
-        <w:rPr>
-          <w:color w:val="FF0000"/>
-          <w:sz w:val="28"/>
-          <w:szCs w:val="28"/>
-        </w:rPr>
-        <w:t>Федер</w:t>
-      </w:r>
-      <w:proofErr w:type="spellEnd"/>
-      <w:r>
-        <w:rPr>
-          <w:color w:val="FF0000"/>
-          <w:sz w:val="28"/>
-          <w:szCs w:val="28"/>
-        </w:rPr>
-        <w:t>. закон [принят Гос. Думой 00.00.2010] // Собрание законодательств РФ. 2010. № 00. Ст. 00. С. 000–000.</w:t>
+        <w:t>15. Описание федерального закона: Федер. закон [принят Гос. Думой 00.00.2010] // Собрание законодательств РФ. 2010. № 00. Ст. 00. С. 000–000.</w:t>
       </w:r>
     </w:p>
     <w:p>
@@ -6548,7 +6021,7 @@
       <w:rPr>
         <w:noProof/>
       </w:rPr>
-      <w:t>13</w:t>
+      <w:t>6</w:t>
     </w:r>
     <w:r>
       <w:fldChar w:fldCharType="end"/>
@@ -10022,7 +9495,7 @@
 </file>
 
 <file path=customXml/itemProps1.xml><?xml version="1.0" encoding="utf-8"?>
-<ds:datastoreItem xmlns:ds="http://schemas.openxmlformats.org/officeDocument/2006/customXml" ds:itemID="{F5B8BB40-F569-4676-BBD6-4185D4A97E33}">
+<ds:datastoreItem xmlns:ds="http://schemas.openxmlformats.org/officeDocument/2006/customXml" ds:itemID="{765144EA-9FB6-4D69-921E-2284E3A7946B}">
   <ds:schemaRefs>
     <ds:schemaRef ds:uri="http://schemas.openxmlformats.org/officeDocument/2006/bibliography"/>
   </ds:schemaRefs>

</xml_diff>